<commit_message>
need to add btech list
</commit_message>
<xml_diff>
--- a/static/applications/3.docx
+++ b/static/applications/3.docx
@@ -24,7 +24,7 @@
         <w:pStyle w:val="ListNumber"/>
       </w:pPr>
       <w:r>
-        <w:t>Post Applied for: Associate Professor</w:t>
+        <w:t>Post Applied for: Associate Professor grade2</w:t>
         <w:br/>
       </w:r>
     </w:p>
@@ -60,7 +60,7 @@
         <w:pStyle w:val="ListNumber"/>
       </w:pPr>
       <w:r>
-        <w:t>Date of Birth: 2019-05-21</w:t>
+        <w:t>Date of Birth: 2019-05-10</w:t>
         <w:br/>
       </w:r>
     </w:p>
@@ -105,7 +105,7 @@
         <w:pStyle w:val="ListNumber"/>
       </w:pPr>
       <w:r>
-        <w:t>Email ID: cs15btech11009@iith.ac.in</w:t>
+        <w:t>Email ID: shreyabalijepalli@gmail.com</w:t>
         <w:br/>
       </w:r>
     </w:p>
@@ -208,7 +208,7 @@
           </w:tcPr>
           <w:p>
             <w:r>
-              <w:t>2019-05-15</w:t>
+              <w:t>2019-05-07</w:t>
             </w:r>
           </w:p>
         </w:tc>
@@ -260,7 +260,7 @@
           </w:tcPr>
           <w:p>
             <w:r>
-              <w:t>2019-05-23</w:t>
+              <w:t>2019-05-14</w:t>
             </w:r>
           </w:p>
         </w:tc>
@@ -280,7 +280,7 @@
           </w:tcPr>
           <w:p>
             <w:r>
-              <w:t>3</w:t>
+              <w:t>4</w:t>
             </w:r>
           </w:p>
         </w:tc>
@@ -376,7 +376,27 @@
           </w:tcPr>
           <w:p>
             <w:r>
-              <w:t>qw</w:t>
+              <w:t>hhe</w:t>
+            </w:r>
+          </w:p>
+        </w:tc>
+        <w:tc>
+          <w:tcPr>
+            <w:tcW w:type="dxa" w:w="1440"/>
+          </w:tcPr>
+          <w:p>
+            <w:r>
+              <w:t>2019-05-23</w:t>
+            </w:r>
+          </w:p>
+        </w:tc>
+        <w:tc>
+          <w:tcPr>
+            <w:tcW w:type="dxa" w:w="1440"/>
+          </w:tcPr>
+          <w:p>
+            <w:r>
+              <w:t>2019-05-15</w:t>
             </w:r>
           </w:p>
         </w:tc>
@@ -396,26 +416,6 @@
           </w:tcPr>
           <w:p>
             <w:r>
-              <w:t>2019-05-12</w:t>
-            </w:r>
-          </w:p>
-        </w:tc>
-        <w:tc>
-          <w:tcPr>
-            <w:tcW w:type="dxa" w:w="1440"/>
-          </w:tcPr>
-          <w:p>
-            <w:r>
-              <w:t>2019-05-11</w:t>
-            </w:r>
-          </w:p>
-        </w:tc>
-        <w:tc>
-          <w:tcPr>
-            <w:tcW w:type="dxa" w:w="1440"/>
-          </w:tcPr>
-          <w:p>
-            <w:r>
               <w:t>swd</w:t>
             </w:r>
           </w:p>
@@ -426,7 +426,7 @@
           </w:tcPr>
           <w:p>
             <w:r>
-              <w:t>2</w:t>
+              <w:t>4</w:t>
             </w:r>
           </w:p>
         </w:tc>
@@ -455,7 +455,7 @@
         <w:pStyle w:val="ListNumber"/>
       </w:pPr>
       <w:r>
-        <w:t>Research Specialization: a</w:t>
+        <w:t>Research Specialization: wea</w:t>
         <w:br/>
       </w:r>
     </w:p>
@@ -464,7 +464,7 @@
         <w:pStyle w:val="ListNumber"/>
       </w:pPr>
       <w:r>
-        <w:t>Research Interests: a,b</w:t>
+        <w:t>Research Interests: ee</w:t>
         <w:br/>
       </w:r>
     </w:p>
@@ -807,7 +807,7 @@
           </w:tcPr>
           <w:p>
             <w:r>
-              <w:t>1</w:t>
+              <w:t>qwerty</w:t>
             </w:r>
           </w:p>
         </w:tc>
@@ -849,7 +849,7 @@
           </w:tcPr>
           <w:p>
             <w:r>
-              <w:t>1</w:t>
+              <w:t>wert</w:t>
             </w:r>
           </w:p>
         </w:tc>
@@ -901,7 +901,7 @@
           </w:tcPr>
           <w:p>
             <w:r>
-              <w:t>1</w:t>
+              <w:t>wert</w:t>
             </w:r>
           </w:p>
         </w:tc>

</xml_diff>